<commit_message>
Akhirnya modul 9 & 10 selesai juga, tinggal ngirim
</commit_message>
<xml_diff>
--- a/TugasOOP/AdamArthurFaizal_M3119001_Modul10.docx
+++ b/TugasOOP/AdamArthurFaizal_M3119001_Modul10.docx
@@ -122,16 +122,7 @@
           <w:sz w:val="28"/>
           <w:szCs w:val="28"/>
         </w:rPr>
-        <w:t xml:space="preserve">MODUL </w:t>
-      </w:r>
-      <w:r>
-        <w:rPr>
-          <w:rFonts w:eastAsia="Times New Roman" w:cs="Times New Roman" w:ascii="Times New Roman" w:hAnsi="Times New Roman"/>
-          <w:b/>
-          <w:sz w:val="28"/>
-          <w:szCs w:val="28"/>
-        </w:rPr>
-        <w:t>10</w:t>
+        <w:t>MODUL 10</w:t>
       </w:r>
     </w:p>
     <w:p>
@@ -757,7 +748,7 @@
                 <wp:positionV relativeFrom="paragraph">
                   <wp:posOffset>-71755</wp:posOffset>
                 </wp:positionV>
-                <wp:extent cx="7783830" cy="935990"/>
+                <wp:extent cx="7784465" cy="936625"/>
                 <wp:effectExtent l="0" t="0" r="19685" b="28575"/>
                 <wp:wrapNone/>
                 <wp:docPr id="3" name="Persegi panjang 2"/>
@@ -768,7 +759,7 @@
                       <wps:spPr>
                         <a:xfrm>
                           <a:off x="0" y="0"/>
-                          <a:ext cx="7783200" cy="935280"/>
+                          <a:ext cx="7783920" cy="936000"/>
                         </a:xfrm>
                         <a:prstGeom prst="rect">
                           <a:avLst/>
@@ -798,7 +789,7 @@
           </mc:Choice>
           <mc:Fallback>
             <w:pict>
-              <v:rect id="shape_0" ID="Persegi panjang 2" fillcolor="#0070c0" stroked="t" style="position:absolute;margin-left:-72.7pt;margin-top:-5.65pt;width:612.8pt;height:73.6pt" wp14:anchorId="4F7AEBC7">
+              <v:rect id="shape_0" ID="Persegi panjang 2" fillcolor="#0070c0" stroked="t" style="position:absolute;margin-left:-72.7pt;margin-top:-5.65pt;width:612.85pt;height:73.65pt" wp14:anchorId="4F7AEBC7">
                 <w10:wrap type="none"/>
                 <v:fill o:detectmouseclick="t" type="solid" color2="#ff8f3f"/>
                 <v:stroke color="white" weight="9360" joinstyle="miter" endcap="flat"/>
@@ -818,7 +809,9 @@
         </w:rPr>
       </w:pPr>
       <w:r>
-        <w:rPr/>
+        <w:rPr>
+          <w:b/>
+        </w:rPr>
       </w:r>
       <w:r>
         <w:br w:type="page"/>
@@ -999,15 +992,7 @@
       </w:r>
       <w:r>
         <w:rPr/>
-        <w:t>[</w:t>
-      </w:r>
-      <w:r>
-        <w:rPr/>
-        <w:t>Arithmetic operator</w:t>
-      </w:r>
-      <w:r>
-        <w:rPr/>
-        <w:t>] Symbols are used to do addition, subtraction, multiplication, division, and modular arithmetic in math expressions and formulas.</w:t>
+        <w:t>[Arithmetic operator] Symbols are used to do addition, subtraction, multiplication, division, and modular arithmetic in math expressions and formulas.</w:t>
       </w:r>
     </w:p>
     <w:p>
@@ -1019,15 +1004,7 @@
       </w:pPr>
       <w:r>
         <w:rPr/>
-        <w:t>[</w:t>
-      </w:r>
-      <w:r>
-        <w:rPr/>
-        <w:t>Primitive data types</w:t>
-      </w:r>
-      <w:r>
-        <w:rPr/>
-        <w:t xml:space="preserve">] The group of Java data types that do not use the keyword new when declared or initialized.  Primitive Data Types store the value in the same place in memory as the variable name. </w:t>
+        <w:t xml:space="preserve">[Primitive data types] The group of Java data types that do not use the keyword new when declared or initialized.  Primitive Data Types store the value in the same place in memory as the variable name. </w:t>
       </w:r>
     </w:p>
     <w:p>
@@ -1039,15 +1016,7 @@
       </w:pPr>
       <w:r>
         <w:rPr/>
-        <w:t>[</w:t>
-      </w:r>
-      <w:r>
-        <w:rPr/>
-        <w:t>byte</w:t>
-      </w:r>
-      <w:r>
-        <w:rPr/>
-        <w:t xml:space="preserve">] The smallest java primitive type (1 byte) that can hold an integer value. </w:t>
+        <w:t xml:space="preserve">[byte] The smallest java primitive type (1 byte) that can hold an integer value. </w:t>
       </w:r>
     </w:p>
     <w:p>
@@ -1059,15 +1028,7 @@
       </w:pPr>
       <w:r>
         <w:rPr/>
-        <w:t>[</w:t>
-      </w:r>
-      <w:r>
-        <w:rPr/>
-        <w:t>long</w:t>
-      </w:r>
-      <w:r>
-        <w:rPr/>
-        <w:t>] This data type (8 bytes) is the largest integer type.</w:t>
+        <w:t>[long] This data type (8 bytes) is the largest integer type.</w:t>
       </w:r>
     </w:p>
     <w:p>
@@ -1079,15 +1040,7 @@
       </w:pPr>
       <w:r>
         <w:rPr/>
-        <w:t>[</w:t>
-      </w:r>
-      <w:r>
-        <w:rPr/>
-        <w:t>Conventions</w:t>
-      </w:r>
-      <w:r>
-        <w:rPr/>
-        <w:t xml:space="preserve">] The formatting and naming standards that most programmers follow. </w:t>
+        <w:t xml:space="preserve">[Conventions] The formatting and naming standards that most programmers follow. </w:t>
       </w:r>
     </w:p>
     <w:p>
@@ -1099,15 +1052,7 @@
       </w:pPr>
       <w:r>
         <w:rPr/>
-        <w:t>[</w:t>
-      </w:r>
-      <w:r>
-        <w:rPr/>
-        <w:t>int</w:t>
-      </w:r>
-      <w:r>
-        <w:rPr/>
-        <w:t xml:space="preserve">] This Java primitive data type (4 bytes) can hold integer values. </w:t>
+        <w:t xml:space="preserve">[int] This Java primitive data type (4 bytes) can hold integer values. </w:t>
       </w:r>
     </w:p>
     <w:p>
@@ -1119,15 +1064,7 @@
       </w:pPr>
       <w:r>
         <w:rPr/>
-        <w:t>[</w:t>
-      </w:r>
-      <w:r>
-        <w:rPr/>
-        <w:t>double</w:t>
-      </w:r>
-      <w:r>
-        <w:rPr/>
-        <w:t xml:space="preserve">] This Java primitive data type (8 bytes) is the largest primitive that can hold a  decimal value. </w:t>
+        <w:t xml:space="preserve">[double] This Java primitive data type (8 bytes) is the largest primitive that can hold a  decimal value. </w:t>
       </w:r>
     </w:p>
     <w:p>
@@ -1139,15 +1076,7 @@
       </w:pPr>
       <w:r>
         <w:rPr/>
-        <w:t>[</w:t>
-      </w:r>
-      <w:r>
-        <w:rPr/>
-        <w:t>Initialization</w:t>
-      </w:r>
-      <w:r>
-        <w:rPr/>
-        <w:t>]When a variable is assigned a value for the first time.</w:t>
+        <w:t>[Initialization]When a variable is assigned a value for the first time.</w:t>
       </w:r>
     </w:p>
     <w:p>
@@ -1159,15 +1088,7 @@
       </w:pPr>
       <w:r>
         <w:rPr/>
-        <w:t>[</w:t>
-      </w:r>
-      <w:r>
-        <w:rPr/>
-        <w:t>float</w:t>
-      </w:r>
-      <w:r>
-        <w:rPr/>
-        <w:t xml:space="preserve">] This Java primitive data type (4 bytes) can be initialized with a decimal number preceding letter f.  Example:  float x = 3.5f; </w:t>
+        <w:t xml:space="preserve">[float] This Java primitive data type (4 bytes) can be initialized with a decimal number preceding letter f.  Example:  float x = 3.5f; </w:t>
       </w:r>
     </w:p>
     <w:p>
@@ -1179,15 +1100,7 @@
       </w:pPr>
       <w:r>
         <w:rPr/>
-        <w:t>[</w:t>
-      </w:r>
-      <w:r>
-        <w:rPr/>
-        <w:t>char</w:t>
-      </w:r>
-      <w:r>
-        <w:rPr/>
-        <w:t xml:space="preserve">] A java primitive data type (2 bytes) that can hold single character values.  Example: “a”, “#”, or “X” </w:t>
+        <w:t xml:space="preserve">[char] A java primitive data type (2 bytes) that can hold single character values.  Example: “a”, “#”, or “X” </w:t>
       </w:r>
     </w:p>
     <w:p>
@@ -1199,15 +1112,7 @@
       </w:pPr>
       <w:r>
         <w:rPr/>
-        <w:t>[</w:t>
-      </w:r>
-      <w:r>
-        <w:rPr/>
-        <w:t>Type casting</w:t>
-      </w:r>
-      <w:r>
-        <w:rPr/>
-        <w:t>] The process of explicitly modifying one data type to become a different data type.</w:t>
+        <w:t>[Type casting] The process of explicitly modifying one data type to become a different data type.</w:t>
       </w:r>
     </w:p>
     <w:p>
@@ -1219,15 +1124,7 @@
       </w:pPr>
       <w:r>
         <w:rPr/>
-        <w:t>[</w:t>
-      </w:r>
-      <w:r>
-        <w:rPr/>
-        <w:t>Assignment operator</w:t>
-      </w:r>
-      <w:r>
-        <w:rPr/>
-        <w:t>] The equals sign “=” used in a Java statement to assign a value to a variable.</w:t>
+        <w:t>[Assignment operator] The equals sign “=” used in a Java statement to assign a value to a variable.</w:t>
       </w:r>
     </w:p>
     <w:p>
@@ -1270,7 +1167,9 @@
         </w:rPr>
       </w:pPr>
       <w:r>
-        <w:rPr/>
+        <w:rPr>
+          <w:b/>
+        </w:rPr>
       </w:r>
       <w:r>
         <w:br w:type="page"/>
@@ -1358,7 +1257,11 @@
       </w:r>
       <w:r>
         <w:rPr/>
-        <w:t>Luas = 1/2 * a * t, dimana a=Panjang alas dan t= tinggi. Adapun input alas dan tinggi mengambil inputan dari user (keyboard)</w:t>
+        <w:t>L</w:t>
+      </w:r>
+      <w:r>
+        <w:rPr/>
+        <w:t>uas = 1/2 * a * t, dimana a=Panjang alas dan t= tinggi. Adapun input alas dan tinggi mengambil inputan dari user (keyboard)</w:t>
       </w:r>
       <w:r>
         <w:br w:type="page"/>
@@ -2133,56 +2036,40 @@
       </w:pPr>
       <w:r>
         <w:rPr/>
-        <w:t>int 2beOrNot2be;  →</w:t>
-      </w:r>
-      <w:r>
-        <w:rPr/>
-        <w:t xml:space="preserve"> Nama variabel tidak boleh diawali dengan angka</w:t>
-      </w:r>
-    </w:p>
-    <w:p>
-      <w:pPr>
-        <w:pStyle w:val="ListParagraph"/>
-        <w:jc w:val="both"/>
-        <w:rPr/>
-      </w:pPr>
-      <w:r>
-        <w:rPr/>
-        <w:t>float price index;   →</w:t>
-      </w:r>
-      <w:r>
-        <w:rPr/>
-        <w:t xml:space="preserve"> Nama variabel tidak boleh menggunakan spase</w:t>
-      </w:r>
-    </w:p>
-    <w:p>
-      <w:pPr>
-        <w:pStyle w:val="ListParagraph"/>
-        <w:jc w:val="both"/>
-        <w:rPr/>
-      </w:pPr>
-      <w:r>
-        <w:rPr/>
-        <w:t>double lastYear'sPrice; →</w:t>
-      </w:r>
-      <w:r>
-        <w:rPr/>
-        <w:t xml:space="preserve"> Nama variabel tidak boleh menggunakan tanda petik</w:t>
-      </w:r>
-    </w:p>
-    <w:p>
-      <w:pPr>
-        <w:pStyle w:val="ListParagraph"/>
-        <w:jc w:val="both"/>
-        <w:rPr/>
-      </w:pPr>
-      <w:r>
-        <w:rPr/>
-        <w:t>long class;  →</w:t>
-      </w:r>
-      <w:r>
-        <w:rPr/>
-        <w:t xml:space="preserve"> Nama variabel tidak boleh menggunakan java keyword</w:t>
+        <w:t>int 2beOrNot2be;  → Nama variabel tidak boleh diawali dengan angka</w:t>
+      </w:r>
+    </w:p>
+    <w:p>
+      <w:pPr>
+        <w:pStyle w:val="ListParagraph"/>
+        <w:jc w:val="both"/>
+        <w:rPr/>
+      </w:pPr>
+      <w:r>
+        <w:rPr/>
+        <w:t>float price index;   → Nama variabel tidak boleh menggunakan spase</w:t>
+      </w:r>
+    </w:p>
+    <w:p>
+      <w:pPr>
+        <w:pStyle w:val="ListParagraph"/>
+        <w:jc w:val="both"/>
+        <w:rPr/>
+      </w:pPr>
+      <w:r>
+        <w:rPr/>
+        <w:t>double lastYear'sPrice; → Nama variabel tidak boleh menggunakan tanda petik</w:t>
+      </w:r>
+    </w:p>
+    <w:p>
+      <w:pPr>
+        <w:pStyle w:val="ListParagraph"/>
+        <w:jc w:val="both"/>
+        <w:rPr/>
+      </w:pPr>
+      <w:r>
+        <w:rPr/>
+        <w:t>long class;  → Nama variabel tidak boleh menggunakan java keyword</w:t>
       </w:r>
     </w:p>
     <w:p>
@@ -2247,6 +2134,19 @@
       </w:pPr>
       <w:r>
         <w:rPr/>
+      </w:r>
+    </w:p>
+    <w:p>
+      <w:pPr>
+        <w:pStyle w:val="ListParagraph"/>
+        <w:jc w:val="both"/>
+        <w:rPr/>
+      </w:pPr>
+      <w:r>
+        <w:rPr/>
+      </w:r>
+      <w:r>
+        <w:br w:type="page"/>
       </w:r>
     </w:p>
     <w:p>
@@ -2280,8 +2180,209 @@
         <w:pStyle w:val="Normal"/>
         <w:spacing w:before="0" w:after="160"/>
         <w:jc w:val="both"/>
-        <w:rPr/>
-      </w:pPr>
+        <w:rPr>
+          <w:b/>
+          <w:b/>
+          <w:i/>
+          <w:i/>
+        </w:rPr>
+      </w:pPr>
+      <w:r>
+        <w:rPr/>
+        <w:drawing>
+          <wp:anchor behindDoc="0" distT="0" distB="0" distL="0" distR="0" simplePos="0" locked="0" layoutInCell="1" allowOverlap="1" relativeHeight="11">
+            <wp:simplePos x="0" y="0"/>
+            <wp:positionH relativeFrom="column">
+              <wp:posOffset>-661670</wp:posOffset>
+            </wp:positionH>
+            <wp:positionV relativeFrom="paragraph">
+              <wp:posOffset>-99060</wp:posOffset>
+            </wp:positionV>
+            <wp:extent cx="4514850" cy="5205730"/>
+            <wp:effectExtent l="0" t="0" r="0" b="0"/>
+            <wp:wrapSquare wrapText="largest"/>
+            <wp:docPr id="10" name="Image7" descr=""/>
+            <wp:cNvGraphicFramePr>
+              <a:graphicFrameLocks xmlns:a="http://schemas.openxmlformats.org/drawingml/2006/main" noChangeAspect="1"/>
+            </wp:cNvGraphicFramePr>
+            <a:graphic xmlns:a="http://schemas.openxmlformats.org/drawingml/2006/main">
+              <a:graphicData uri="http://schemas.openxmlformats.org/drawingml/2006/picture">
+                <pic:pic xmlns:pic="http://schemas.openxmlformats.org/drawingml/2006/picture">
+                  <pic:nvPicPr>
+                    <pic:cNvPr id="10" name="Image7" descr=""/>
+                    <pic:cNvPicPr>
+                      <a:picLocks noChangeAspect="1" noChangeArrowheads="1"/>
+                    </pic:cNvPicPr>
+                  </pic:nvPicPr>
+                  <pic:blipFill>
+                    <a:blip r:embed="rId10"/>
+                    <a:stretch>
+                      <a:fillRect/>
+                    </a:stretch>
+                  </pic:blipFill>
+                  <pic:spPr bwMode="auto">
+                    <a:xfrm>
+                      <a:off x="0" y="0"/>
+                      <a:ext cx="4514850" cy="5205730"/>
+                    </a:xfrm>
+                    <a:prstGeom prst="rect">
+                      <a:avLst/>
+                    </a:prstGeom>
+                  </pic:spPr>
+                </pic:pic>
+              </a:graphicData>
+            </a:graphic>
+          </wp:anchor>
+        </w:drawing>
+        <w:drawing>
+          <wp:anchor behindDoc="0" distT="0" distB="0" distL="0" distR="0" simplePos="0" locked="0" layoutInCell="1" allowOverlap="1" relativeHeight="12">
+            <wp:simplePos x="0" y="0"/>
+            <wp:positionH relativeFrom="column">
+              <wp:posOffset>-685800</wp:posOffset>
+            </wp:positionH>
+            <wp:positionV relativeFrom="paragraph">
+              <wp:posOffset>5239385</wp:posOffset>
+            </wp:positionV>
+            <wp:extent cx="6939280" cy="2457450"/>
+            <wp:effectExtent l="0" t="0" r="0" b="0"/>
+            <wp:wrapSquare wrapText="largest"/>
+            <wp:docPr id="11" name="Image8" descr=""/>
+            <wp:cNvGraphicFramePr>
+              <a:graphicFrameLocks xmlns:a="http://schemas.openxmlformats.org/drawingml/2006/main" noChangeAspect="1"/>
+            </wp:cNvGraphicFramePr>
+            <a:graphic xmlns:a="http://schemas.openxmlformats.org/drawingml/2006/main">
+              <a:graphicData uri="http://schemas.openxmlformats.org/drawingml/2006/picture">
+                <pic:pic xmlns:pic="http://schemas.openxmlformats.org/drawingml/2006/picture">
+                  <pic:nvPicPr>
+                    <pic:cNvPr id="11" name="Image8" descr=""/>
+                    <pic:cNvPicPr>
+                      <a:picLocks noChangeAspect="1" noChangeArrowheads="1"/>
+                    </pic:cNvPicPr>
+                  </pic:nvPicPr>
+                  <pic:blipFill>
+                    <a:blip r:embed="rId11"/>
+                    <a:stretch>
+                      <a:fillRect/>
+                    </a:stretch>
+                  </pic:blipFill>
+                  <pic:spPr bwMode="auto">
+                    <a:xfrm>
+                      <a:off x="0" y="0"/>
+                      <a:ext cx="6939280" cy="2457450"/>
+                    </a:xfrm>
+                    <a:prstGeom prst="rect">
+                      <a:avLst/>
+                    </a:prstGeom>
+                  </pic:spPr>
+                </pic:pic>
+              </a:graphicData>
+            </a:graphic>
+          </wp:anchor>
+        </w:drawing>
+        <w:drawing>
+          <wp:anchor behindDoc="0" distT="0" distB="0" distL="0" distR="0" simplePos="0" locked="0" layoutInCell="1" allowOverlap="1" relativeHeight="13">
+            <wp:simplePos x="0" y="0"/>
+            <wp:positionH relativeFrom="column">
+              <wp:posOffset>3940175</wp:posOffset>
+            </wp:positionH>
+            <wp:positionV relativeFrom="paragraph">
+              <wp:posOffset>2038350</wp:posOffset>
+            </wp:positionV>
+            <wp:extent cx="2917190" cy="896620"/>
+            <wp:effectExtent l="0" t="0" r="0" b="0"/>
+            <wp:wrapSquare wrapText="largest"/>
+            <wp:docPr id="12" name="Image9" descr=""/>
+            <wp:cNvGraphicFramePr>
+              <a:graphicFrameLocks xmlns:a="http://schemas.openxmlformats.org/drawingml/2006/main" noChangeAspect="1"/>
+            </wp:cNvGraphicFramePr>
+            <a:graphic xmlns:a="http://schemas.openxmlformats.org/drawingml/2006/main">
+              <a:graphicData uri="http://schemas.openxmlformats.org/drawingml/2006/picture">
+                <pic:pic xmlns:pic="http://schemas.openxmlformats.org/drawingml/2006/picture">
+                  <pic:nvPicPr>
+                    <pic:cNvPr id="12" name="Image9" descr=""/>
+                    <pic:cNvPicPr>
+                      <a:picLocks noChangeAspect="1" noChangeArrowheads="1"/>
+                    </pic:cNvPicPr>
+                  </pic:nvPicPr>
+                  <pic:blipFill>
+                    <a:blip r:embed="rId12"/>
+                    <a:stretch>
+                      <a:fillRect/>
+                    </a:stretch>
+                  </pic:blipFill>
+                  <pic:spPr bwMode="auto">
+                    <a:xfrm>
+                      <a:off x="0" y="0"/>
+                      <a:ext cx="2917190" cy="896620"/>
+                    </a:xfrm>
+                    <a:prstGeom prst="rect">
+                      <a:avLst/>
+                    </a:prstGeom>
+                  </pic:spPr>
+                </pic:pic>
+              </a:graphicData>
+            </a:graphic>
+          </wp:anchor>
+        </w:drawing>
+      </w:r>
+      <w:r>
+        <w:br w:type="page"/>
+      </w:r>
+    </w:p>
+    <w:p>
+      <w:pPr>
+        <w:pStyle w:val="Normal"/>
+        <w:spacing w:before="0" w:after="160"/>
+        <w:jc w:val="both"/>
+        <w:rPr/>
+      </w:pPr>
+      <w:r>
+        <w:drawing>
+          <wp:anchor behindDoc="0" distT="0" distB="0" distL="0" distR="0" simplePos="0" locked="0" layoutInCell="1" allowOverlap="1" relativeHeight="14">
+            <wp:simplePos x="0" y="0"/>
+            <wp:positionH relativeFrom="column">
+              <wp:posOffset>-10160</wp:posOffset>
+            </wp:positionH>
+            <wp:positionV relativeFrom="paragraph">
+              <wp:posOffset>-33020</wp:posOffset>
+            </wp:positionV>
+            <wp:extent cx="5943600" cy="924560"/>
+            <wp:effectExtent l="0" t="0" r="0" b="0"/>
+            <wp:wrapSquare wrapText="largest"/>
+            <wp:docPr id="13" name="Image10" descr=""/>
+            <wp:cNvGraphicFramePr>
+              <a:graphicFrameLocks xmlns:a="http://schemas.openxmlformats.org/drawingml/2006/main" noChangeAspect="1"/>
+            </wp:cNvGraphicFramePr>
+            <a:graphic xmlns:a="http://schemas.openxmlformats.org/drawingml/2006/main">
+              <a:graphicData uri="http://schemas.openxmlformats.org/drawingml/2006/picture">
+                <pic:pic xmlns:pic="http://schemas.openxmlformats.org/drawingml/2006/picture">
+                  <pic:nvPicPr>
+                    <pic:cNvPr id="13" name="Image10" descr=""/>
+                    <pic:cNvPicPr>
+                      <a:picLocks noChangeAspect="1" noChangeArrowheads="1"/>
+                    </pic:cNvPicPr>
+                  </pic:nvPicPr>
+                  <pic:blipFill>
+                    <a:blip r:embed="rId13"/>
+                    <a:stretch>
+                      <a:fillRect/>
+                    </a:stretch>
+                  </pic:blipFill>
+                  <pic:spPr bwMode="auto">
+                    <a:xfrm>
+                      <a:off x="0" y="0"/>
+                      <a:ext cx="5943600" cy="924560"/>
+                    </a:xfrm>
+                    <a:prstGeom prst="rect">
+                      <a:avLst/>
+                    </a:prstGeom>
+                  </pic:spPr>
+                </pic:pic>
+              </a:graphicData>
+            </a:graphic>
+          </wp:anchor>
+        </w:drawing>
+      </w:r>
       <w:r>
         <w:rPr>
           <w:b/>
@@ -2399,6 +2500,7 @@
       </w:pPr>
       <w:rPr>
         <w:rFonts w:ascii="Symbol" w:hAnsi="Symbol" w:cs="Symbol" w:hint="default"/>
+        <w:rFonts w:cs="Symbol"/>
       </w:rPr>
     </w:lvl>
     <w:lvl w:ilvl="1">
@@ -2424,6 +2526,7 @@
       </w:pPr>
       <w:rPr>
         <w:rFonts w:ascii="Wingdings" w:hAnsi="Wingdings" w:cs="Wingdings" w:hint="default"/>
+        <w:rFonts w:cs="Wingdings"/>
       </w:rPr>
     </w:lvl>
     <w:lvl w:ilvl="3">
@@ -2436,6 +2539,7 @@
       </w:pPr>
       <w:rPr>
         <w:rFonts w:ascii="Symbol" w:hAnsi="Symbol" w:cs="Symbol" w:hint="default"/>
+        <w:rFonts w:cs="Symbol"/>
       </w:rPr>
     </w:lvl>
     <w:lvl w:ilvl="4">
@@ -2461,6 +2565,7 @@
       </w:pPr>
       <w:rPr>
         <w:rFonts w:ascii="Wingdings" w:hAnsi="Wingdings" w:cs="Wingdings" w:hint="default"/>
+        <w:rFonts w:cs="Wingdings"/>
       </w:rPr>
     </w:lvl>
     <w:lvl w:ilvl="6">
@@ -2473,6 +2578,7 @@
       </w:pPr>
       <w:rPr>
         <w:rFonts w:ascii="Symbol" w:hAnsi="Symbol" w:cs="Symbol" w:hint="default"/>
+        <w:rFonts w:cs="Symbol"/>
       </w:rPr>
     </w:lvl>
     <w:lvl w:ilvl="7">
@@ -2498,6 +2604,7 @@
       </w:pPr>
       <w:rPr>
         <w:rFonts w:ascii="Wingdings" w:hAnsi="Wingdings" w:cs="Wingdings" w:hint="default"/>
+        <w:rFonts w:cs="Wingdings"/>
       </w:rPr>
     </w:lvl>
   </w:abstractNum>
@@ -2512,6 +2619,7 @@
       </w:pPr>
       <w:rPr>
         <w:rFonts w:ascii="Symbol" w:hAnsi="Symbol" w:cs="Symbol" w:hint="default"/>
+        <w:rFonts w:cs="Symbol"/>
       </w:rPr>
     </w:lvl>
     <w:lvl w:ilvl="1">
@@ -2537,6 +2645,7 @@
       </w:pPr>
       <w:rPr>
         <w:rFonts w:ascii="Wingdings" w:hAnsi="Wingdings" w:cs="Wingdings" w:hint="default"/>
+        <w:rFonts w:cs="Wingdings"/>
       </w:rPr>
     </w:lvl>
     <w:lvl w:ilvl="3">
@@ -2549,6 +2658,7 @@
       </w:pPr>
       <w:rPr>
         <w:rFonts w:ascii="Symbol" w:hAnsi="Symbol" w:cs="Symbol" w:hint="default"/>
+        <w:rFonts w:cs="Symbol"/>
       </w:rPr>
     </w:lvl>
     <w:lvl w:ilvl="4">
@@ -2574,6 +2684,7 @@
       </w:pPr>
       <w:rPr>
         <w:rFonts w:ascii="Wingdings" w:hAnsi="Wingdings" w:cs="Wingdings" w:hint="default"/>
+        <w:rFonts w:cs="Wingdings"/>
       </w:rPr>
     </w:lvl>
     <w:lvl w:ilvl="6">
@@ -2586,6 +2697,7 @@
       </w:pPr>
       <w:rPr>
         <w:rFonts w:ascii="Symbol" w:hAnsi="Symbol" w:cs="Symbol" w:hint="default"/>
+        <w:rFonts w:cs="Symbol"/>
       </w:rPr>
     </w:lvl>
     <w:lvl w:ilvl="7">
@@ -2611,6 +2723,7 @@
       </w:pPr>
       <w:rPr>
         <w:rFonts w:ascii="Wingdings" w:hAnsi="Wingdings" w:cs="Wingdings" w:hint="default"/>
+        <w:rFonts w:cs="Wingdings"/>
       </w:rPr>
     </w:lvl>
   </w:abstractNum>
@@ -2727,7 +2840,6 @@
     <w:rPrDefault>
       <w:rPr>
         <w:rFonts w:ascii="Calibri" w:hAnsi="Calibri" w:eastAsia="Calibri" w:cs="" w:asciiTheme="minorHAnsi" w:cstheme="minorBidi" w:eastAsiaTheme="minorHAnsi" w:hAnsiTheme="minorHAnsi"/>
-        <w:sz w:val="22"/>
         <w:szCs w:val="22"/>
         <w:lang w:val="en-US" w:eastAsia="en-US" w:bidi="ar-SA"/>
       </w:rPr>

</xml_diff>